<commit_message>
doc addition of some comands
</commit_message>
<xml_diff>
--- a/GIT.docx
+++ b/GIT.docx
@@ -27,11 +27,30 @@
       </w:r>
       <w:proofErr w:type="spellStart"/>
       <w:r>
+        <w:t>add</w:t>
+      </w:r>
+      <w:proofErr w:type="spellEnd"/>
+      <w:r>
+        <w:t xml:space="preserve">  &lt;nom de docs&gt;</w:t>
+      </w:r>
+    </w:p>
+    <w:p>
+      <w:pPr>
+        <w:jc w:val="both"/>
+      </w:pPr>
+      <w:r>
+        <w:t xml:space="preserve">Git </w:t>
+      </w:r>
+      <w:proofErr w:type="spellStart"/>
+      <w:r>
         <w:t>commit</w:t>
+      </w:r>
+      <w:proofErr w:type="spellEnd"/>
+      <w:r>
+        <w:t xml:space="preserve"> </w:t>
       </w:r>
       <w:bookmarkStart w:id="0" w:name="_GoBack"/>
       <w:bookmarkEnd w:id="0"/>
-      <w:proofErr w:type="spellEnd"/>
     </w:p>
     <w:p>
       <w:pPr>

</xml_diff>